<commit_message>
two new paper versions
</commit_message>
<xml_diff>
--- a/Draft/draft-full.v11.docx
+++ b/Draft/draft-full.v11.docx
@@ -1489,21 +1489,7 @@
         <w:rPr>
           <w:rFonts w:cs="Times New Roman"/>
         </w:rPr>
-        <w:t xml:space="preserve">Duemilanove and it can use as </w:t>
-      </w:r>
-      <w:proofErr w:type="gramStart"/>
-      <w:r>
-        <w:rPr>
-          <w:rFonts w:cs="Times New Roman"/>
-        </w:rPr>
-        <w:t>it's</w:t>
-      </w:r>
-      <w:proofErr w:type="gramEnd"/>
-      <w:r>
-        <w:rPr>
-          <w:rFonts w:cs="Times New Roman"/>
-        </w:rPr>
-        <w:t xml:space="preserve"> processor either the Atmel Atmega168, which was used in the final implementation of the project, or the Atmel ATmega328</w:t>
+        <w:t>Duemilanove and it can use as it's processor either the Atmel Atmega168, which was used in the final implementation of the project, or the Atmel ATmega328</w:t>
       </w:r>
       <w:r>
         <w:rPr>
@@ -1578,21 +1564,7 @@
           <w:rFonts w:cs="Times New Roman"/>
         </w:rPr>
         <w:tab/>
-        <w:t xml:space="preserve">power it with </w:t>
-      </w:r>
-      <w:proofErr w:type="gramStart"/>
-      <w:r>
-        <w:rPr>
-          <w:rFonts w:cs="Times New Roman"/>
-        </w:rPr>
-        <w:t>a</w:t>
-      </w:r>
-      <w:proofErr w:type="gramEnd"/>
-      <w:r>
-        <w:rPr>
-          <w:rFonts w:cs="Times New Roman"/>
-        </w:rPr>
-        <w:t xml:space="preserve"> AC-to-DC adapter or battery to get started. </w:t>
+        <w:t xml:space="preserve">power it with a AC-to-DC adapter or battery to get started. </w:t>
       </w:r>
       <w:r>
         <w:rPr>
@@ -1646,18 +1618,8 @@
           <w:i/>
           <w:iCs/>
         </w:rPr>
-        <w:t xml:space="preserve">Putting it </w:t>
-      </w:r>
-      <w:proofErr w:type="gramStart"/>
-      <w:r>
-        <w:rPr>
-          <w:rFonts w:cs="Times New Roman"/>
-          <w:i/>
-          <w:iCs/>
-        </w:rPr>
-        <w:t>Together</w:t>
-      </w:r>
-      <w:proofErr w:type="gramEnd"/>
+        <w:t>Putting it Together</w:t>
+      </w:r>
     </w:p>
     <w:p>
       <w:pPr>
@@ -2234,21 +2196,7 @@
         <w:rPr>
           <w:rFonts w:cs="Times New Roman"/>
         </w:rPr>
-        <w:t xml:space="preserve"> halted, including development using </w:t>
-      </w:r>
-      <w:proofErr w:type="gramStart"/>
-      <w:r>
-        <w:rPr>
-          <w:rFonts w:cs="Times New Roman"/>
-        </w:rPr>
-        <w:t>OpenCV,</w:t>
-      </w:r>
-      <w:proofErr w:type="gramEnd"/>
-      <w:r>
-        <w:rPr>
-          <w:rFonts w:cs="Times New Roman"/>
-        </w:rPr>
-        <w:t xml:space="preserve"> </w:t>
+        <w:t xml:space="preserve"> halted, including development using OpenCV, </w:t>
       </w:r>
       <w:r>
         <w:rPr>
@@ -2818,7 +2766,6 @@
           <w:color w:val="000000"/>
         </w:rPr>
       </w:pPr>
-      <w:proofErr w:type="gramStart"/>
       <w:r>
         <w:rPr>
           <w:rFonts w:cs="Times New Roman"/>
@@ -2828,7 +2775,6 @@
         </w:rPr>
         <w:t>function</w:t>
       </w:r>
-      <w:proofErr w:type="gramEnd"/>
       <w:r>
         <w:rPr>
           <w:rFonts w:cs="Times New Roman"/>
@@ -2924,7 +2870,6 @@
         </w:rPr>
         <w:tab/>
       </w:r>
-      <w:proofErr w:type="gramStart"/>
       <w:r>
         <w:rPr>
           <w:rFonts w:cs="Times New Roman"/>
@@ -2932,17 +2877,7 @@
           <w:bCs/>
           <w:color w:val="000000"/>
         </w:rPr>
-        <w:t>inputs</w:t>
-      </w:r>
-      <w:proofErr w:type="gramEnd"/>
-      <w:r>
-        <w:rPr>
-          <w:rFonts w:cs="Times New Roman"/>
-          <w:b/>
-          <w:bCs/>
-          <w:color w:val="000000"/>
-        </w:rPr>
-        <w:t>:</w:t>
+        <w:t>inputs:</w:t>
       </w:r>
       <w:r>
         <w:rPr>
@@ -3019,7 +2954,6 @@
         <w:tab/>
         <w:t xml:space="preserve"> </w:t>
       </w:r>
-      <w:proofErr w:type="gramStart"/>
       <w:r>
         <w:rPr>
           <w:rFonts w:cs="Times New Roman"/>
@@ -3029,7 +2963,6 @@
         </w:rPr>
         <w:t>threshold</w:t>
       </w:r>
-      <w:proofErr w:type="gramEnd"/>
       <w:r>
         <w:rPr>
           <w:rFonts w:cs="Times New Roman"/>
@@ -3075,7 +3008,6 @@
           <w:color w:val="000000"/>
         </w:rPr>
       </w:pPr>
-      <w:proofErr w:type="gramStart"/>
       <w:r>
         <w:rPr>
           <w:rFonts w:cs="Times New Roman"/>
@@ -3083,17 +3015,7 @@
           <w:bCs/>
           <w:color w:val="000000"/>
         </w:rPr>
-        <w:t>returns</w:t>
-      </w:r>
-      <w:proofErr w:type="gramEnd"/>
-      <w:r>
-        <w:rPr>
-          <w:rFonts w:cs="Times New Roman"/>
-          <w:b/>
-          <w:bCs/>
-          <w:color w:val="000000"/>
-        </w:rPr>
-        <w:t>:</w:t>
+        <w:t>returns:</w:t>
       </w:r>
       <w:r>
         <w:rPr>
@@ -3261,7 +3183,6 @@
         </w:rPr>
         <w:tab/>
       </w:r>
-      <w:proofErr w:type="gramStart"/>
       <w:r>
         <w:rPr>
           <w:rFonts w:cs="Times New Roman"/>
@@ -3271,7 +3192,6 @@
         </w:rPr>
         <w:t>uf</w:t>
       </w:r>
-      <w:proofErr w:type="gramEnd"/>
       <w:r>
         <w:rPr>
           <w:rFonts w:cs="Times New Roman"/>
@@ -3301,7 +3221,6 @@
         </w:rPr>
         <w:tab/>
       </w:r>
-      <w:proofErr w:type="gramStart"/>
       <w:r>
         <w:rPr>
           <w:rFonts w:cs="Times New Roman"/>
@@ -3311,7 +3230,6 @@
         </w:rPr>
         <w:t>west</w:t>
       </w:r>
-      <w:proofErr w:type="gramEnd"/>
       <w:r>
         <w:rPr>
           <w:rFonts w:cs="Times New Roman"/>
@@ -3341,7 +3259,6 @@
         </w:rPr>
         <w:tab/>
       </w:r>
-      <w:proofErr w:type="gramStart"/>
       <w:r>
         <w:rPr>
           <w:rFonts w:cs="Times New Roman"/>
@@ -3351,7 +3268,6 @@
         </w:rPr>
         <w:t>north</w:t>
       </w:r>
-      <w:proofErr w:type="gramEnd"/>
       <w:r>
         <w:rPr>
           <w:rFonts w:cs="Times New Roman"/>
@@ -3381,7 +3297,6 @@
         </w:rPr>
         <w:tab/>
       </w:r>
-      <w:proofErr w:type="gramStart"/>
       <w:r>
         <w:rPr>
           <w:rFonts w:cs="Times New Roman"/>
@@ -3389,17 +3304,7 @@
           <w:iCs/>
           <w:color w:val="000000"/>
         </w:rPr>
-        <w:t>width</w:t>
-      </w:r>
-      <w:proofErr w:type="gramEnd"/>
-      <w:r>
-        <w:rPr>
-          <w:rFonts w:cs="Times New Roman"/>
-          <w:i/>
-          <w:iCs/>
-          <w:color w:val="000000"/>
-        </w:rPr>
-        <w:t xml:space="preserve"> ← </w:t>
+        <w:t xml:space="preserve">width ← </w:t>
       </w:r>
       <w:r>
         <w:rPr>
@@ -3446,7 +3351,6 @@
         </w:rPr>
         <w:tab/>
       </w:r>
-      <w:proofErr w:type="gramStart"/>
       <w:r>
         <w:rPr>
           <w:rFonts w:cs="Times New Roman"/>
@@ -3456,7 +3360,6 @@
         </w:rPr>
         <w:t>height</w:t>
       </w:r>
-      <w:proofErr w:type="gramEnd"/>
       <w:r>
         <w:rPr>
           <w:rFonts w:cs="Times New Roman"/>
@@ -3526,7 +3429,6 @@
         </w:rPr>
         <w:tab/>
       </w:r>
-      <w:proofErr w:type="gramStart"/>
       <w:r>
         <w:rPr>
           <w:rFonts w:cs="Times New Roman"/>
@@ -3536,7 +3438,6 @@
         </w:rPr>
         <w:t>for</w:t>
       </w:r>
-      <w:proofErr w:type="gramEnd"/>
       <w:r>
         <w:rPr>
           <w:rFonts w:cs="Times New Roman"/>
@@ -3635,18 +3536,8 @@
           <w:color w:val="000000"/>
         </w:rPr>
         <w:tab/>
-      </w:r>
-      <w:proofErr w:type="gramStart"/>
-      <w:r>
-        <w:rPr>
-          <w:rFonts w:cs="Times New Roman"/>
-          <w:b/>
-          <w:bCs/>
-          <w:color w:val="000000"/>
-        </w:rPr>
         <w:t>for</w:t>
       </w:r>
-      <w:proofErr w:type="gramEnd"/>
       <w:r>
         <w:rPr>
           <w:rFonts w:cs="Times New Roman"/>
@@ -3747,7 +3638,6 @@
         </w:rPr>
         <w:tab/>
       </w:r>
-      <w:proofErr w:type="gramStart"/>
       <w:r>
         <w:rPr>
           <w:rFonts w:cs="Times New Roman"/>
@@ -3757,7 +3647,6 @@
         </w:rPr>
         <w:t>currPix</w:t>
       </w:r>
-      <w:proofErr w:type="gramEnd"/>
       <w:r>
         <w:rPr>
           <w:rFonts w:cs="Times New Roman"/>
@@ -3819,7 +3708,6 @@
         </w:rPr>
         <w:tab/>
       </w:r>
-      <w:proofErr w:type="gramStart"/>
       <w:r>
         <w:rPr>
           <w:rFonts w:cs="Times New Roman"/>
@@ -3829,7 +3717,6 @@
         </w:rPr>
         <w:t>pixWest</w:t>
       </w:r>
-      <w:proofErr w:type="gramEnd"/>
       <w:r>
         <w:rPr>
           <w:rFonts w:cs="Times New Roman"/>
@@ -3900,7 +3787,6 @@
         </w:rPr>
         <w:tab/>
       </w:r>
-      <w:proofErr w:type="gramStart"/>
       <w:r>
         <w:rPr>
           <w:rFonts w:cs="Times New Roman"/>
@@ -3910,7 +3796,6 @@
         </w:rPr>
         <w:t>pixNorth</w:t>
       </w:r>
-      <w:proofErr w:type="gramEnd"/>
       <w:r>
         <w:rPr>
           <w:rFonts w:cs="Times New Roman"/>
@@ -3979,7 +3864,6 @@
         </w:rPr>
         <w:tab/>
       </w:r>
-      <w:proofErr w:type="gramStart"/>
       <w:r>
         <w:rPr>
           <w:rFonts w:cs="Times New Roman"/>
@@ -3994,15 +3878,7 @@
           <w:rFonts w:cs="Times New Roman"/>
           <w:color w:val="000000"/>
         </w:rPr>
-        <w:t>CREATE(</w:t>
-      </w:r>
-      <w:proofErr w:type="gramEnd"/>
-      <w:r>
-        <w:rPr>
-          <w:rFonts w:cs="Times New Roman"/>
-          <w:color w:val="000000"/>
-        </w:rPr>
-        <w:t>MAT2STR(</w:t>
+        <w:t>CREATE(MAT2STR(</w:t>
       </w:r>
       <w:r>
         <w:rPr>
@@ -4056,7 +3932,6 @@
         </w:rPr>
         <w:tab/>
       </w:r>
-      <w:proofErr w:type="gramStart"/>
       <w:r>
         <w:rPr>
           <w:rFonts w:cs="Times New Roman"/>
@@ -4066,7 +3941,6 @@
         </w:rPr>
         <w:t>if</w:t>
       </w:r>
-      <w:proofErr w:type="gramEnd"/>
       <w:r>
         <w:rPr>
           <w:rFonts w:cs="Times New Roman"/>
@@ -4166,16 +4040,8 @@
           <w:color w:val="000000"/>
         </w:rPr>
         <w:tab/>
-      </w:r>
-      <w:proofErr w:type="gramStart"/>
-      <w:r>
-        <w:rPr>
-          <w:rFonts w:cs="Times New Roman"/>
-          <w:color w:val="000000"/>
-        </w:rPr>
         <w:t>MEAN(</w:t>
       </w:r>
-      <w:proofErr w:type="gramEnd"/>
       <w:r>
         <w:rPr>
           <w:rFonts w:cs="Times New Roman"/>
@@ -4279,7 +4145,6 @@
         </w:rPr>
         <w:tab/>
       </w:r>
-      <w:proofErr w:type="gramStart"/>
       <w:r>
         <w:rPr>
           <w:rFonts w:cs="Times New Roman"/>
@@ -4289,7 +4154,6 @@
         </w:rPr>
         <w:t>if</w:t>
       </w:r>
-      <w:proofErr w:type="gramEnd"/>
       <w:r>
         <w:rPr>
           <w:rFonts w:cs="Times New Roman"/>
@@ -4407,7 +4271,6 @@
         </w:rPr>
         <w:tab/>
       </w:r>
-      <w:proofErr w:type="gramStart"/>
       <w:r>
         <w:rPr>
           <w:rFonts w:cs="Times New Roman"/>
@@ -4422,15 +4285,7 @@
           <w:rFonts w:cs="Times New Roman"/>
           <w:color w:val="000000"/>
         </w:rPr>
-        <w:t>UNION(</w:t>
-      </w:r>
-      <w:proofErr w:type="gramEnd"/>
-      <w:r>
-        <w:rPr>
-          <w:rFonts w:cs="Times New Roman"/>
-          <w:color w:val="000000"/>
-        </w:rPr>
-        <w:t>MAT2STR(</w:t>
+        <w:t>UNION(MAT2STR(</w:t>
       </w:r>
       <w:r>
         <w:rPr>
@@ -4557,7 +4412,6 @@
         </w:rPr>
         <w:tab/>
       </w:r>
-      <w:proofErr w:type="gramStart"/>
       <w:r>
         <w:rPr>
           <w:rFonts w:cs="Times New Roman"/>
@@ -4567,7 +4421,6 @@
         </w:rPr>
         <w:t>if</w:t>
       </w:r>
-      <w:proofErr w:type="gramEnd"/>
       <w:r>
         <w:rPr>
           <w:rFonts w:cs="Times New Roman"/>
@@ -4667,16 +4520,8 @@
           <w:color w:val="000000"/>
         </w:rPr>
         <w:tab/>
-      </w:r>
-      <w:proofErr w:type="gramStart"/>
-      <w:r>
-        <w:rPr>
-          <w:rFonts w:cs="Times New Roman"/>
-          <w:color w:val="000000"/>
-        </w:rPr>
         <w:t>MEAN(</w:t>
       </w:r>
-      <w:proofErr w:type="gramEnd"/>
       <w:r>
         <w:rPr>
           <w:rFonts w:cs="Times New Roman"/>
@@ -4780,7 +4625,6 @@
         </w:rPr>
         <w:tab/>
       </w:r>
-      <w:proofErr w:type="gramStart"/>
       <w:r>
         <w:rPr>
           <w:rFonts w:cs="Times New Roman"/>
@@ -4790,7 +4634,6 @@
         </w:rPr>
         <w:t>if</w:t>
       </w:r>
-      <w:proofErr w:type="gramEnd"/>
       <w:r>
         <w:rPr>
           <w:rFonts w:cs="Times New Roman"/>
@@ -4908,7 +4751,6 @@
         </w:rPr>
         <w:tab/>
       </w:r>
-      <w:proofErr w:type="gramStart"/>
       <w:r>
         <w:rPr>
           <w:rFonts w:cs="Times New Roman"/>
@@ -4923,15 +4765,7 @@
           <w:rFonts w:cs="Times New Roman"/>
           <w:color w:val="000000"/>
         </w:rPr>
-        <w:t>UNION(</w:t>
-      </w:r>
-      <w:proofErr w:type="gramEnd"/>
-      <w:r>
-        <w:rPr>
-          <w:rFonts w:cs="Times New Roman"/>
-          <w:color w:val="000000"/>
-        </w:rPr>
-        <w:t>MAT2STR(</w:t>
+        <w:t>UNION(MAT2STR(</w:t>
       </w:r>
       <w:r>
         <w:rPr>
@@ -5046,7 +4880,6 @@
         </w:rPr>
         <w:tab/>
       </w:r>
-      <w:proofErr w:type="gramStart"/>
       <w:r>
         <w:rPr>
           <w:rFonts w:cs="Times New Roman"/>
@@ -5056,7 +4889,6 @@
         </w:rPr>
         <w:t>for</w:t>
       </w:r>
-      <w:proofErr w:type="gramEnd"/>
       <w:r>
         <w:rPr>
           <w:rFonts w:cs="Times New Roman"/>
@@ -5155,18 +4987,8 @@
           <w:color w:val="000000"/>
         </w:rPr>
         <w:tab/>
-      </w:r>
-      <w:proofErr w:type="gramStart"/>
-      <w:r>
-        <w:rPr>
-          <w:rFonts w:cs="Times New Roman"/>
-          <w:b/>
-          <w:bCs/>
-          <w:color w:val="000000"/>
-        </w:rPr>
         <w:t>for</w:t>
       </w:r>
-      <w:proofErr w:type="gramEnd"/>
       <w:r>
         <w:rPr>
           <w:rFonts w:cs="Times New Roman"/>
@@ -5273,7 +5095,6 @@
         </w:rPr>
         <w:tab/>
       </w:r>
-      <w:proofErr w:type="gramStart"/>
       <w:r>
         <w:rPr>
           <w:rFonts w:cs="Times New Roman"/>
@@ -5283,7 +5104,6 @@
         </w:rPr>
         <w:t>currPix</w:t>
       </w:r>
-      <w:proofErr w:type="gramEnd"/>
       <w:r>
         <w:rPr>
           <w:rFonts w:cs="Times New Roman"/>
@@ -5365,7 +5185,6 @@
         </w:rPr>
         <w:tab/>
       </w:r>
-      <w:proofErr w:type="gramStart"/>
       <w:r>
         <w:rPr>
           <w:rFonts w:cs="Times New Roman"/>
@@ -5375,7 +5194,6 @@
         </w:rPr>
         <w:t>repStr</w:t>
       </w:r>
-      <w:proofErr w:type="gramEnd"/>
       <w:r>
         <w:rPr>
           <w:rFonts w:cs="Times New Roman"/>
@@ -5451,7 +5269,6 @@
         </w:rPr>
         <w:tab/>
       </w:r>
-      <w:proofErr w:type="gramStart"/>
       <w:r>
         <w:rPr>
           <w:rFonts w:cs="Times New Roman"/>
@@ -5468,7 +5285,6 @@
         </w:rPr>
         <w:t>[</w:t>
       </w:r>
-      <w:proofErr w:type="gramEnd"/>
       <w:r>
         <w:rPr>
           <w:rFonts w:cs="Times New Roman"/>
@@ -5540,7 +5356,6 @@
         </w:rPr>
         <w:tab/>
       </w:r>
-      <w:proofErr w:type="gramStart"/>
       <w:r>
         <w:rPr>
           <w:rFonts w:cs="Times New Roman"/>
@@ -5550,7 +5365,6 @@
         </w:rPr>
         <w:t>return</w:t>
       </w:r>
-      <w:proofErr w:type="gramEnd"/>
       <w:r>
         <w:rPr>
           <w:rFonts w:cs="Times New Roman"/>
@@ -5641,23 +5455,7 @@
           <w:rFonts w:cs="Times New Roman"/>
           <w:color w:val="000000"/>
         </w:rPr>
-        <w:t xml:space="preserve">, to accommodate </w:t>
-      </w:r>
-      <w:proofErr w:type="gramStart"/>
-      <w:r>
-        <w:rPr>
-          <w:rFonts w:cs="Times New Roman"/>
-          <w:color w:val="000000"/>
-        </w:rPr>
-        <w:t>this,</w:t>
-      </w:r>
-      <w:proofErr w:type="gramEnd"/>
-      <w:r>
-        <w:rPr>
-          <w:rFonts w:cs="Times New Roman"/>
-          <w:color w:val="000000"/>
-        </w:rPr>
-        <w:t xml:space="preserve"> each pixel was stored using a string representing its coordinates in the image. Each list </w:t>
+        <w:t xml:space="preserve">, to accommodate this, each pixel was stored using a string representing its coordinates in the image. Each list </w:t>
       </w:r>
       <w:r>
         <w:rPr>
@@ -6073,23 +5871,7 @@
           <w:rFonts w:cs="Times New Roman"/>
           <w:i/>
         </w:rPr>
-        <w:t xml:space="preserve">Five by five </w:t>
-      </w:r>
-      <w:proofErr w:type="gramStart"/>
-      <w:r>
-        <w:rPr>
-          <w:rFonts w:cs="Times New Roman"/>
-          <w:i/>
-        </w:rPr>
-        <w:t>matrix</w:t>
-      </w:r>
-      <w:proofErr w:type="gramEnd"/>
-      <w:r>
-        <w:rPr>
-          <w:rFonts w:cs="Times New Roman"/>
-          <w:i/>
-        </w:rPr>
-        <w:t xml:space="preserve"> repre</w:t>
+        <w:t>Five by five matrix repre</w:t>
       </w:r>
       <w:r>
         <w:rPr>
@@ -9024,7 +8806,6 @@
           <w:rFonts w:cs="Times New Roman"/>
         </w:rPr>
       </w:pPr>
-      <w:proofErr w:type="gramStart"/>
       <w:r>
         <w:rPr>
           <w:rFonts w:cs="Times New Roman"/>
@@ -9039,7 +8820,6 @@
         </w:rPr>
         <w:t>.</w:t>
       </w:r>
-      <w:proofErr w:type="gramEnd"/>
       <w:r>
         <w:rPr>
           <w:rFonts w:cs="Times New Roman"/>
@@ -10704,21 +10484,7 @@
         <w:rPr>
           <w:rFonts w:cs="Times New Roman"/>
         </w:rPr>
-        <w:t xml:space="preserve"> to a new blob. When pixel (4, 2) was checked it was seen to match the northern neighbor and pixel (3, 2). The sets of the two neighbors were then joined and pixel (4</w:t>
-      </w:r>
-      <w:proofErr w:type="gramStart"/>
-      <w:r>
-        <w:rPr>
-          <w:rFonts w:cs="Times New Roman"/>
-        </w:rPr>
-        <w:t>,2</w:t>
-      </w:r>
-      <w:proofErr w:type="gramEnd"/>
-      <w:r>
-        <w:rPr>
-          <w:rFonts w:cs="Times New Roman"/>
-        </w:rPr>
-        <w:t>) was given the label 1</w:t>
+        <w:t xml:space="preserve"> to a new blob. When pixel (4, 2) was checked it was seen to match the northern neighbor and pixel (3, 2). The sets of the two neighbors were then joined and pixel (4,2) was given the label 1</w:t>
       </w:r>
       <w:r>
         <w:rPr>
@@ -11098,7 +10864,6 @@
           <w:color w:val="000000"/>
         </w:rPr>
       </w:pPr>
-      <w:proofErr w:type="gramStart"/>
       <w:r>
         <w:rPr>
           <w:rFonts w:cs="Times New Roman"/>
@@ -11108,7 +10873,6 @@
         </w:rPr>
         <w:t>function</w:t>
       </w:r>
-      <w:proofErr w:type="gramEnd"/>
       <w:r>
         <w:rPr>
           <w:rFonts w:cs="Times New Roman"/>
@@ -11216,7 +10980,6 @@
         </w:rPr>
         <w:tab/>
       </w:r>
-      <w:proofErr w:type="gramStart"/>
       <w:r>
         <w:rPr>
           <w:rFonts w:cs="Times New Roman"/>
@@ -11224,17 +10987,7 @@
           <w:bCs/>
           <w:color w:val="000000"/>
         </w:rPr>
-        <w:t>inputs</w:t>
-      </w:r>
-      <w:proofErr w:type="gramEnd"/>
-      <w:r>
-        <w:rPr>
-          <w:rFonts w:cs="Times New Roman"/>
-          <w:b/>
-          <w:bCs/>
-          <w:color w:val="000000"/>
-        </w:rPr>
-        <w:t>:</w:t>
+        <w:t>inputs:</w:t>
       </w:r>
       <w:r>
         <w:rPr>
@@ -11292,7 +11045,6 @@
         <w:tab/>
         <w:t xml:space="preserve">    </w:t>
       </w:r>
-      <w:proofErr w:type="gramStart"/>
       <w:r>
         <w:rPr>
           <w:rFonts w:cs="Times New Roman"/>
@@ -11302,7 +11054,6 @@
         </w:rPr>
         <w:t>numSegments</w:t>
       </w:r>
-      <w:proofErr w:type="gramEnd"/>
       <w:r>
         <w:rPr>
           <w:rFonts w:cs="Times New Roman"/>
@@ -11403,18 +11154,8 @@
           <w:color w:val="000000"/>
         </w:rPr>
         <w:tab/>
-      </w:r>
-      <w:proofErr w:type="gramStart"/>
-      <w:r>
-        <w:rPr>
-          <w:rFonts w:cs="Times New Roman"/>
-          <w:i/>
-          <w:iCs/>
-          <w:color w:val="000000"/>
-        </w:rPr>
         <w:t>centroids</w:t>
       </w:r>
-      <w:proofErr w:type="gramEnd"/>
       <w:r>
         <w:rPr>
           <w:rFonts w:cs="Times New Roman"/>
@@ -11651,17 +11392,8 @@
           <w:rFonts w:cs="Times New Roman"/>
           <w:color w:val="000000"/>
         </w:rPr>
-        <w:t xml:space="preserve"> ← empty 1 dimensional vector of length </w:t>
-      </w:r>
-      <w:proofErr w:type="gramStart"/>
-      <w:r>
-        <w:rPr>
-          <w:rFonts w:cs="Times New Roman"/>
-          <w:color w:val="000000"/>
-        </w:rPr>
-        <w:t>LENGTH(</w:t>
-      </w:r>
-      <w:proofErr w:type="gramEnd"/>
+        <w:t xml:space="preserve"> ← empty 1 dimensional vector of length LENGTH(</w:t>
+      </w:r>
       <w:r>
         <w:rPr>
           <w:rFonts w:cs="Times New Roman"/>
@@ -11707,7 +11439,6 @@
         </w:rPr>
         <w:tab/>
       </w:r>
-      <w:proofErr w:type="gramStart"/>
       <w:r>
         <w:rPr>
           <w:rFonts w:cs="Times New Roman"/>
@@ -11717,7 +11448,6 @@
         </w:rPr>
         <w:t>while</w:t>
       </w:r>
-      <w:proofErr w:type="gramEnd"/>
       <w:r>
         <w:rPr>
           <w:rFonts w:cs="Times New Roman"/>
@@ -11861,7 +11591,6 @@
         </w:rPr>
         <w:tab/>
       </w:r>
-      <w:proofErr w:type="gramStart"/>
       <w:r>
         <w:rPr>
           <w:rFonts w:eastAsia="Times New Roman" w:cs="Times New Roman"/>
@@ -11871,7 +11600,6 @@
         </w:rPr>
         <w:t>dists</w:t>
       </w:r>
-      <w:proofErr w:type="gramEnd"/>
       <w:r>
         <w:rPr>
           <w:rFonts w:eastAsia="Times New Roman" w:cs="Times New Roman"/>
@@ -11934,16 +11662,8 @@
           <w:color w:val="000000"/>
         </w:rPr>
         <w:tab/>
-      </w:r>
-      <w:proofErr w:type="gramStart"/>
-      <w:r>
-        <w:rPr>
-          <w:rFonts w:eastAsia="Times New Roman" w:cs="Times New Roman"/>
-          <w:color w:val="000000"/>
-        </w:rPr>
         <w:t>LENGTH(</w:t>
       </w:r>
-      <w:proofErr w:type="gramEnd"/>
       <w:r>
         <w:rPr>
           <w:rFonts w:eastAsia="Times New Roman" w:cs="Times New Roman"/>
@@ -12003,7 +11723,6 @@
         </w:rPr>
         <w:tab/>
       </w:r>
-      <w:proofErr w:type="gramStart"/>
       <w:r>
         <w:rPr>
           <w:rFonts w:eastAsia="Times New Roman" w:cs="Times New Roman"/>
@@ -12013,7 +11732,6 @@
         </w:rPr>
         <w:t>for</w:t>
       </w:r>
-      <w:proofErr w:type="gramEnd"/>
       <w:r>
         <w:rPr>
           <w:rFonts w:eastAsia="Times New Roman" w:cs="Times New Roman"/>
@@ -12124,18 +11842,8 @@
           <w:color w:val="000000"/>
         </w:rPr>
         <w:tab/>
-      </w:r>
-      <w:proofErr w:type="gramStart"/>
-      <w:r>
-        <w:rPr>
-          <w:rFonts w:eastAsia="Times New Roman" w:cs="Times New Roman"/>
-          <w:b/>
-          <w:bCs/>
-          <w:color w:val="000000"/>
-        </w:rPr>
         <w:t>for</w:t>
       </w:r>
-      <w:proofErr w:type="gramEnd"/>
       <w:r>
         <w:rPr>
           <w:rFonts w:eastAsia="Times New Roman" w:cs="Times New Roman"/>
@@ -12246,7 +11954,6 @@
         </w:rPr>
         <w:tab/>
       </w:r>
-      <w:proofErr w:type="gramStart"/>
       <w:r>
         <w:rPr>
           <w:rFonts w:eastAsia="Times New Roman" w:cs="Times New Roman"/>
@@ -12256,7 +11963,6 @@
         </w:rPr>
         <w:t>temp</w:t>
       </w:r>
-      <w:proofErr w:type="gramEnd"/>
       <w:r>
         <w:rPr>
           <w:rFonts w:eastAsia="Times New Roman" w:cs="Times New Roman"/>
@@ -12374,7 +12080,6 @@
         </w:rPr>
         <w:tab/>
       </w:r>
-      <w:proofErr w:type="gramStart"/>
       <w:r>
         <w:rPr>
           <w:rFonts w:eastAsia="Times New Roman" w:cs="Times New Roman"/>
@@ -12391,7 +12096,6 @@
         </w:rPr>
         <w:t>[</w:t>
       </w:r>
-      <w:proofErr w:type="gramEnd"/>
       <w:r>
         <w:rPr>
           <w:rFonts w:eastAsia="Times New Roman" w:cs="Times New Roman"/>
@@ -12458,7 +12162,6 @@
         </w:rPr>
         <w:tab/>
       </w:r>
-      <w:proofErr w:type="gramStart"/>
       <w:r>
         <w:rPr>
           <w:rFonts w:eastAsia="Times New Roman" w:cs="Times New Roman"/>
@@ -12468,7 +12171,6 @@
         </w:rPr>
         <w:t>for</w:t>
       </w:r>
-      <w:proofErr w:type="gramEnd"/>
       <w:r>
         <w:rPr>
           <w:rFonts w:eastAsia="Times New Roman" w:cs="Times New Roman"/>
@@ -12608,17 +12310,8 @@
           <w:rFonts w:eastAsia="Times New Roman" w:cs="Times New Roman"/>
           <w:color w:val="000000"/>
         </w:rPr>
-        <w:t>] ← IDX_OF_</w:t>
-      </w:r>
-      <w:proofErr w:type="gramStart"/>
-      <w:r>
-        <w:rPr>
-          <w:rFonts w:eastAsia="Times New Roman" w:cs="Times New Roman"/>
-          <w:color w:val="000000"/>
-        </w:rPr>
-        <w:t>MIN(</w:t>
-      </w:r>
-      <w:proofErr w:type="gramEnd"/>
+        <w:t>] ← IDX_OF_MIN(</w:t>
+      </w:r>
       <w:r>
         <w:rPr>
           <w:rFonts w:eastAsia="Times New Roman" w:cs="Times New Roman"/>
@@ -12685,7 +12378,6 @@
         </w:rPr>
         <w:tab/>
       </w:r>
-      <w:proofErr w:type="gramStart"/>
       <w:r>
         <w:rPr>
           <w:rFonts w:cs="Times New Roman"/>
@@ -12695,7 +12387,6 @@
         </w:rPr>
         <w:t>for</w:t>
       </w:r>
-      <w:proofErr w:type="gramEnd"/>
       <w:r>
         <w:rPr>
           <w:rFonts w:cs="Times New Roman"/>
@@ -12799,7 +12490,6 @@
         </w:rPr>
         <w:tab/>
       </w:r>
-      <w:proofErr w:type="gramStart"/>
       <w:r>
         <w:rPr>
           <w:rFonts w:cs="Times New Roman"/>
@@ -12816,7 +12506,6 @@
         </w:rPr>
         <w:t>[</w:t>
       </w:r>
-      <w:proofErr w:type="gramEnd"/>
       <w:r>
         <w:rPr>
           <w:rFonts w:cs="Times New Roman"/>
@@ -12878,16 +12567,8 @@
           <w:color w:val="000000"/>
         </w:rPr>
         <w:tab/>
-      </w:r>
-      <w:proofErr w:type="gramStart"/>
-      <w:r>
-        <w:rPr>
-          <w:rFonts w:cs="Times New Roman"/>
-          <w:color w:val="000000"/>
-        </w:rPr>
         <w:t>MEAN(</w:t>
       </w:r>
-      <w:proofErr w:type="gramEnd"/>
       <w:r>
         <w:rPr>
           <w:rFonts w:cs="Times New Roman"/>
@@ -13011,7 +12692,6 @@
         </w:rPr>
         <w:tab/>
       </w:r>
-      <w:proofErr w:type="gramStart"/>
       <w:r>
         <w:rPr>
           <w:rFonts w:cs="Times New Roman"/>
@@ -13021,7 +12701,6 @@
         </w:rPr>
         <w:t>return</w:t>
       </w:r>
-      <w:proofErr w:type="gramEnd"/>
       <w:r>
         <w:rPr>
           <w:rFonts w:cs="Times New Roman"/>
@@ -13092,7 +12771,6 @@
           <w:color w:val="000000"/>
         </w:rPr>
       </w:pPr>
-      <w:proofErr w:type="gramStart"/>
       <w:r>
         <w:rPr>
           <w:rFonts w:cs="Times New Roman"/>
@@ -13102,7 +12780,6 @@
         </w:rPr>
         <w:t>function</w:t>
       </w:r>
-      <w:proofErr w:type="gramEnd"/>
       <w:r>
         <w:rPr>
           <w:rFonts w:cs="Times New Roman"/>
@@ -13186,26 +12863,7 @@
           <w:color w:val="000000"/>
         </w:rPr>
         <w:tab/>
-      </w:r>
-      <w:proofErr w:type="gramStart"/>
-      <w:r>
-        <w:rPr>
-          <w:rFonts w:cs="Times New Roman"/>
-          <w:b/>
-          <w:bCs/>
-          <w:color w:val="000000"/>
-        </w:rPr>
-        <w:t>inputs</w:t>
-      </w:r>
-      <w:proofErr w:type="gramEnd"/>
-      <w:r>
-        <w:rPr>
-          <w:rFonts w:cs="Times New Roman"/>
-          <w:b/>
-          <w:bCs/>
-          <w:color w:val="000000"/>
-        </w:rPr>
-        <w:t>:</w:t>
+        <w:t>inputs:</w:t>
       </w:r>
       <w:r>
         <w:rPr>
@@ -13258,26 +12916,7 @@
           <w:color w:val="000000"/>
         </w:rPr>
         <w:tab/>
-      </w:r>
-      <w:proofErr w:type="gramStart"/>
-      <w:r>
-        <w:rPr>
-          <w:rFonts w:cs="Times New Roman"/>
-          <w:b/>
-          <w:bCs/>
-          <w:color w:val="000000"/>
-        </w:rPr>
-        <w:t>returns</w:t>
-      </w:r>
-      <w:proofErr w:type="gramEnd"/>
-      <w:r>
-        <w:rPr>
-          <w:rFonts w:cs="Times New Roman"/>
-          <w:b/>
-          <w:bCs/>
-          <w:color w:val="000000"/>
-        </w:rPr>
-        <w:t>:</w:t>
+        <w:t>returns:</w:t>
       </w:r>
       <w:r>
         <w:rPr>
@@ -13339,7 +12978,6 @@
         </w:rPr>
         <w:tab/>
       </w:r>
-      <w:proofErr w:type="gramStart"/>
       <w:r>
         <w:rPr>
           <w:rFonts w:cs="Times New Roman"/>
@@ -13349,7 +12987,6 @@
         </w:rPr>
         <w:t>for</w:t>
       </w:r>
-      <w:proofErr w:type="gramEnd"/>
       <w:r>
         <w:rPr>
           <w:rFonts w:cs="Times New Roman"/>
@@ -13447,7 +13084,6 @@
         </w:rPr>
         <w:tab/>
       </w:r>
-      <w:proofErr w:type="gramStart"/>
       <w:r>
         <w:rPr>
           <w:rFonts w:cs="Times New Roman"/>
@@ -13457,7 +13093,6 @@
         </w:rPr>
         <w:t>sq</w:t>
       </w:r>
-      <w:proofErr w:type="gramEnd"/>
       <w:r>
         <w:rPr>
           <w:rFonts w:cs="Times New Roman"/>
@@ -13587,7 +13222,6 @@
         </w:rPr>
         <w:tab/>
       </w:r>
-      <w:proofErr w:type="gramStart"/>
       <w:r>
         <w:rPr>
           <w:rFonts w:cs="Times New Roman"/>
@@ -13597,7 +13231,6 @@
         </w:rPr>
         <w:t>return</w:t>
       </w:r>
-      <w:proofErr w:type="gramEnd"/>
       <w:r>
         <w:rPr>
           <w:rFonts w:cs="Times New Roman"/>
@@ -13764,23 +13397,7 @@
           <w:rFonts w:cs="Times New Roman"/>
           <w:i/>
         </w:rPr>
-        <w:t xml:space="preserve">Five by five </w:t>
-      </w:r>
-      <w:proofErr w:type="gramStart"/>
-      <w:r>
-        <w:rPr>
-          <w:rFonts w:cs="Times New Roman"/>
-          <w:i/>
-        </w:rPr>
-        <w:t>matrix</w:t>
-      </w:r>
-      <w:proofErr w:type="gramEnd"/>
-      <w:r>
-        <w:rPr>
-          <w:rFonts w:cs="Times New Roman"/>
-          <w:i/>
-        </w:rPr>
-        <w:t xml:space="preserve"> repr</w:t>
+        <w:t>Five by five matrix repr</w:t>
       </w:r>
       <w:r>
         <w:rPr>
@@ -21868,7 +21485,6 @@
           <w:color w:val="000000"/>
         </w:rPr>
       </w:pPr>
-      <w:proofErr w:type="gramStart"/>
       <w:r>
         <w:rPr>
           <w:rFonts w:cs="Times New Roman"/>
@@ -21885,7 +21501,6 @@
         </w:rPr>
         <w:t>.</w:t>
       </w:r>
-      <w:proofErr w:type="gramEnd"/>
       <w:r>
         <w:rPr>
           <w:rFonts w:cs="Times New Roman"/>
@@ -23219,23 +22834,7 @@
           <w:color w:val="000000"/>
         </w:rPr>
         <w:tab/>
-        <w:t xml:space="preserve">The first test of using the k-means algorithm showed exceptional results, beyond anything earlier blobbing techniques had shown. The initial blob extraction techniques only cared if adjacent pixels where similar to each other, this often allowed for large gradients in the colors of pixels recognized as being a connected blob, or on portions of an object that were very similar in color would be extracted. The k-means on the other hand considers the similarity between a pixel and the mean of an entire cluster. Through experimentation with using different values for k and using different color spaces for the image that would be segmented, </w:t>
-      </w:r>
-      <w:proofErr w:type="gramStart"/>
-      <w:r>
-        <w:rPr>
-          <w:rFonts w:cs="Times New Roman"/>
-          <w:color w:val="000000"/>
-        </w:rPr>
-        <w:t>It</w:t>
-      </w:r>
-      <w:proofErr w:type="gramEnd"/>
-      <w:r>
-        <w:rPr>
-          <w:rFonts w:cs="Times New Roman"/>
-          <w:color w:val="000000"/>
-        </w:rPr>
-        <w:t xml:space="preserve"> was shown that applying k-means to the data in an image could reliably return sets of data containing only a specific object in an image. </w:t>
+        <w:t xml:space="preserve">The first test of using the k-means algorithm showed exceptional results, beyond anything earlier blobbing techniques had shown. The initial blob extraction techniques only cared if adjacent pixels where similar to each other, this often allowed for large gradients in the colors of pixels recognized as being a connected blob, or on portions of an object that were very similar in color would be extracted. The k-means on the other hand considers the similarity between a pixel and the mean of an entire cluster. Through experimentation with using different values for k and using different color spaces for the image that would be segmented, It was shown that applying k-means to the data in an image could reliably return sets of data containing only a specific object in an image. </w:t>
       </w:r>
     </w:p>
     <w:p>
@@ -23685,71 +23284,7 @@
           <w:rFonts w:cs="Times New Roman"/>
           <w:color w:val="000000"/>
         </w:rPr>
-        <w:t>his system only works if each word points to exactly one concept. As was stated above this is not the case. Each word can represent many different concepts. In order to accommodate this fact it is necessary to create a list of concepts that each word points to in the hash map. This leads to the important issue relating to conceptual parsing. How can the desired concept referred to by the use of a word in a sentence be discerned. This is accomplished by pointing each concept leaf to the leaves of other concepts that it requires. Each concept contains a collection of one or more lists. Each one of these lists represents a collection of other concepts that must also be represented in the sentence in order for the concept to be valid. This works as follows. The robot is given a command that contains the word “go.” The hash map is checked and the first concept in the list that “</w:t>
-      </w:r>
-      <w:proofErr w:type="gramStart"/>
-      <w:r>
-        <w:rPr>
-          <w:rFonts w:cs="Times New Roman"/>
-          <w:color w:val="000000"/>
-        </w:rPr>
-        <w:t>go</w:t>
-      </w:r>
-      <w:proofErr w:type="gramEnd"/>
-      <w:r>
-        <w:rPr>
-          <w:rFonts w:cs="Times New Roman"/>
-          <w:color w:val="000000"/>
-        </w:rPr>
-        <w:t xml:space="preserve">” points to is a reference to the “travel” concept. This is a child of the movement concept. The “travel” concept contains three separate collections of required concepts. The first contains just the “place” concept. The second contains both the “distance” and “direction” concept and the third contains “time” and “direction.” This is when the rest of the sentence must be considered. For this example let the </w:t>
-      </w:r>
-      <w:proofErr w:type="gramStart"/>
-      <w:r>
-        <w:rPr>
-          <w:rFonts w:cs="Times New Roman"/>
-          <w:color w:val="000000"/>
-        </w:rPr>
-        <w:t>sentence also contain</w:t>
-      </w:r>
-      <w:proofErr w:type="gramEnd"/>
-      <w:r>
-        <w:rPr>
-          <w:rFonts w:cs="Times New Roman"/>
-          <w:color w:val="000000"/>
-        </w:rPr>
-        <w:t xml:space="preserve"> the word “meters.” This word is easier to map as it can only refer to a distance measurement. This lets the robot know that the desired meaning of the word “go” is to command that the robot move a specific distance. In this case the sentence is then search for a direction. In order to determine how many meters the robot is commanded to move, the “distance” concept also contains list of requirements and one of these requirements is the concept of a value, a number in this case. If the requirements of one of a concepts list aren't all there, then the other concept lists are checked. Assume instead that the sentence contains the word “to,” Being a </w:t>
-      </w:r>
-      <w:proofErr w:type="gramStart"/>
-      <w:r>
-        <w:rPr>
-          <w:rFonts w:cs="Times New Roman"/>
-          <w:color w:val="000000"/>
-        </w:rPr>
-        <w:t>preposition,</w:t>
-      </w:r>
-      <w:proofErr w:type="gramEnd"/>
-      <w:r>
-        <w:rPr>
-          <w:rFonts w:cs="Times New Roman"/>
-          <w:color w:val="000000"/>
-        </w:rPr>
-        <w:t xml:space="preserve"> this word works to connect two parts of a sentence. When this kind of word is encountered, the robot is able to look at what comes before the preposition, “go,” and what comes after it which in this example is “the red ball.” The word “the” can often </w:t>
-      </w:r>
-      <w:proofErr w:type="gramStart"/>
-      <w:r>
-        <w:rPr>
-          <w:rFonts w:cs="Times New Roman"/>
-          <w:color w:val="000000"/>
-        </w:rPr>
-        <w:t>be</w:t>
-      </w:r>
-      <w:proofErr w:type="gramEnd"/>
-      <w:r>
-        <w:rPr>
-          <w:rFonts w:cs="Times New Roman"/>
-          <w:color w:val="000000"/>
-        </w:rPr>
-        <w:t xml:space="preserve"> ignored from a conceptual parse as it does nothing to further define any objects or places. Through further processing “ball” parses to “object” and “red” parses to “color” </w:t>
+        <w:t xml:space="preserve">his system only works if each word points to exactly one concept. As was stated above this is not the case. Each word can represent many different concepts. In order to accommodate this fact it is necessary to create a list of concepts that each word points to in the hash map. This leads to the important issue relating to conceptual parsing. How can the desired concept referred to by the use of a word in a sentence be discerned. This is accomplished by pointing each concept leaf to the leaves of other concepts that it requires. Each concept contains a collection of one or more lists. Each one of these lists represents a collection of other concepts that must also be represented in the sentence in order for the concept to be valid. This works as follows. The robot is given a command that contains the word “go.” The hash map is checked and the first concept in the list that “go” points to is a reference to the “travel” concept. This is a child of the movement concept. The “travel” concept contains three separate collections of required concepts. The first contains just the “place” concept. The second contains both the “distance” and “direction” concept and the third contains “time” and “direction.” This is when the rest of the sentence must be considered. For this example let the sentence also contain the word “meters.” This word is easier to map as it can only refer to a distance measurement. This lets the robot know that the desired meaning of the word “go” is to command that the robot move a specific distance. In this case the sentence is then search for a direction. In order to determine how many meters the robot is commanded to move, the “distance” concept also contains list of requirements and one of these requirements is the concept of a value, a number in this case. If the requirements of one of a concepts list aren't all there, then the other concept lists are checked. Assume instead that the sentence contains the word “to,” Being a preposition, this word works to connect two parts of a sentence. When this kind of word is encountered, the robot is able to look at what comes before the preposition, “go,” and what comes after it which in this example is “the red ball.” The word “the” can often be ignored from a conceptual parse as it does nothing to further define any objects or places. Through further processing “ball” parses to “object” and “red” parses to “color” </w:t>
       </w:r>
       <w:r>
         <w:rPr>
@@ -23815,23 +23350,7 @@
           <w:rFonts w:cs="Times New Roman"/>
           <w:color w:val="000000"/>
         </w:rPr>
-        <w:t xml:space="preserve">. In the beginning of the first chapter Fodor sets out to show the validity of a set of arguments. These arguments </w:t>
-      </w:r>
-      <w:proofErr w:type="gramStart"/>
-      <w:r>
-        <w:rPr>
-          <w:rFonts w:cs="Times New Roman"/>
-          <w:color w:val="000000"/>
-        </w:rPr>
-        <w:t>deal with theories of his that explain</w:t>
-      </w:r>
-      <w:proofErr w:type="gramEnd"/>
-      <w:r>
-        <w:rPr>
-          <w:rFonts w:cs="Times New Roman"/>
-          <w:color w:val="000000"/>
-        </w:rPr>
-        <w:t xml:space="preserve"> various aspects of the human thought process and the way humans choose what concepts relate to each other. Fodor proposes several theories that the researcher used as a basis for constructing a language to knowledge mapping. </w:t>
+        <w:t xml:space="preserve">. In the beginning of the first chapter Fodor sets out to show the validity of a set of arguments. These arguments deal with theories of his that explain various aspects of the human thought process and the way humans choose what concepts relate to each other. Fodor proposes several theories that the researcher used as a basis for constructing a language to knowledge mapping. </w:t>
       </w:r>
     </w:p>
     <w:p>
@@ -23848,23 +23367,7 @@
           <w:color w:val="000000"/>
         </w:rPr>
         <w:tab/>
-        <w:t xml:space="preserve">Fodor first states that “The only psychological models of cognitive processes that seem remotely plausible represent such processes as computational.” (Fodor 27) He is making the statement that the process of thought is by nature one of computation where the brain weighs the validity of concepts as they describe objects or language. His second point states “Computation presupposes a medium of computation: a representational system.” Here he is making the point that if cognition is a computational process then there must be a medium in which to carry out these computations, this medium he says is a representational system. A representational system is a common theme in cognitive </w:t>
-      </w:r>
-      <w:proofErr w:type="gramStart"/>
-      <w:r>
-        <w:rPr>
-          <w:rFonts w:cs="Times New Roman"/>
-          <w:color w:val="000000"/>
-        </w:rPr>
-        <w:t>processes,</w:t>
-      </w:r>
-      <w:proofErr w:type="gramEnd"/>
-      <w:r>
-        <w:rPr>
-          <w:rFonts w:cs="Times New Roman"/>
-          <w:color w:val="000000"/>
-        </w:rPr>
-        <w:t xml:space="preserve"> it explains that no matter what the situation, people use internal conceptual representations for the real world objects they are interacting with. Lastly he states that “remotely plausible theories are better than no theories at all.” (Fodor, 27) One way this can be interpreted is as way to explain a process by which humans are able to learn by inferring plausible meanings for concepts they don't yet understand or haven't learned. These statements made by Fodor led the researcher to the thought of creating a web of concepts as a form of representational system, this web would allow external objects to be represented inside software and their relationships computed. Also it was thought that it is not necessary to understand exactly the concept that a word represents. Instead, all that is needed is an assumption of the best fitting concept as it would provide more information than no concept at all. When all of these ideas fall into place, a method of not only thinking but learning comes to light.</w:t>
+        <w:t>Fodor first states that “The only psychological models of cognitive processes that seem remotely plausible represent such processes as computational.” (Fodor 27) He is making the statement that the process of thought is by nature one of computation where the brain weighs the validity of concepts as they describe objects or language. His second point states “Computation presupposes a medium of computation: a representational system.” Here he is making the point that if cognition is a computational process then there must be a medium in which to carry out these computations, this medium he says is a representational system. A representational system is a common theme in cognitive processes, it explains that no matter what the situation, people use internal conceptual representations for the real world objects they are interacting with. Lastly he states that “remotely plausible theories are better than no theories at all.” (Fodor, 27) One way this can be interpreted is as way to explain a process by which humans are able to learn by inferring plausible meanings for concepts they don't yet understand or haven't learned. These statements made by Fodor led the researcher to the thought of creating a web of concepts as a form of representational system, this web would allow external objects to be represented inside software and their relationships computed. Also it was thought that it is not necessary to understand exactly the concept that a word represents. Instead, all that is needed is an assumption of the best fitting concept as it would provide more information than no concept at all. When all of these ideas fall into place, a method of not only thinking but learning comes to light.</w:t>
       </w:r>
     </w:p>
     <w:p>
@@ -23897,35 +23400,7 @@
           <w:rFonts w:cs="Times New Roman"/>
         </w:rPr>
         <w:tab/>
-        <w:t xml:space="preserve">A major portion of designing a robot that will be able to recognize objects and communicate with a user is the fact that it's not possible to give the robot a collection of every object or word that can be encountered. To overcome </w:t>
-      </w:r>
-      <w:proofErr w:type="gramStart"/>
-      <w:r>
-        <w:rPr>
-          <w:rFonts w:cs="Times New Roman"/>
-        </w:rPr>
-        <w:t>this the</w:t>
-      </w:r>
-      <w:proofErr w:type="gramEnd"/>
-      <w:r>
-        <w:rPr>
-          <w:rFonts w:cs="Times New Roman"/>
-        </w:rPr>
-        <w:t xml:space="preserve"> robot needs to have the ability to learn. While a piece of software is running it is trivial to store new information in a data structure. Issues arise when a program is stopped or a computer is turned off. The answer to this is to store the data representing the robots knowledge on some type of more permanent storage. A system had to be found that would allow the data to be stored in a way that was fairly portable. Very early on in the search for a knowledge storage solution, XML showed itself to be a very appropriate choice. The main benefit of XML is the ability of the programmer to define their own tags. Where the tags that exist in HTML have been defined by the W3C, the tags that XML uses are completely dependent on what type of data is to be stored in the XML document or what the XML document is supposed to represent. This made XML an obvious choice for storing a collection of related material that could represent the knowledge a system has. When the decision to use XML was made, it was necessary to find a parser that could take data in an XML document and build an internal data structure that could represent the knowledge stored in it. There are many parsers that </w:t>
-      </w:r>
-      <w:proofErr w:type="gramStart"/>
-      <w:r>
-        <w:rPr>
-          <w:rFonts w:cs="Times New Roman"/>
-        </w:rPr>
-        <w:t>exists</w:t>
-      </w:r>
-      <w:proofErr w:type="gramEnd"/>
-      <w:r>
-        <w:rPr>
-          <w:rFonts w:cs="Times New Roman"/>
-        </w:rPr>
-        <w:t xml:space="preserve"> for both MATLAB and for </w:t>
+        <w:t xml:space="preserve">A major portion of designing a robot that will be able to recognize objects and communicate with a user is the fact that it's not possible to give the robot a collection of every object or word that can be encountered. To overcome this the robot needs to have the ability to learn. While a piece of software is running it is trivial to store new information in a data structure. Issues arise when a program is stopped or a computer is turned off. The answer to this is to store the data representing the robots knowledge on some type of more permanent storage. A system had to be found that would allow the data to be stored in a way that was fairly portable. Very early on in the search for a knowledge storage solution, XML showed itself to be a very appropriate choice. The main benefit of XML is the ability of the programmer to define their own tags. Where the tags that exist in HTML have been defined by the W3C, the tags that XML uses are completely dependent on what type of data is to be stored in the XML document or what the XML document is supposed to represent. This made XML an obvious choice for storing a collection of related material that could represent the knowledge a system has. When the decision to use XML was made, it was necessary to find a parser that could take data in an XML document and build an internal data structure that could represent the knowledge stored in it. There are many parsers that exists for both MATLAB and for </w:t>
       </w:r>
       <w:r>
         <w:rPr>
@@ -23967,21 +23442,7 @@
         <w:rPr>
           <w:rFonts w:cs="Times New Roman"/>
         </w:rPr>
-        <w:t xml:space="preserve"> they represent references to other objects that an object needs to have access to. The first of these is the “reqgrp” tag. This tag lets the parser know that the data contained in this tag represents a list of other objects that are required for this object to be valid. This is a way to check if a word is representing a given concept by ensuring that the sentence the word is in contains the other required concepts. The second tag is “req” this represents an item in a reqgrp. The </w:t>
-      </w:r>
-      <w:proofErr w:type="gramStart"/>
-      <w:r>
-        <w:rPr>
-          <w:rFonts w:cs="Times New Roman"/>
-        </w:rPr>
-        <w:t>contents of this tag is</w:t>
-      </w:r>
-      <w:proofErr w:type="gramEnd"/>
-      <w:r>
-        <w:rPr>
-          <w:rFonts w:cs="Times New Roman"/>
-        </w:rPr>
-        <w:t xml:space="preserve"> the name of the required concept. The tag must also contain at least one attribute called “parent” who's value is the name representing the parent of the required concept. This is necessary as there are some concepts that have the same name but are part of different root concepts, such as color being in the descriptor concept and the value concept. The parent attribute ensures that the appropriate required concept is selected. Figure x shows a sample of XML code and figure y shows the graph that is built from that sample.</w:t>
+        <w:t xml:space="preserve"> they represent references to other objects that an object needs to have access to. The first of these is the “reqgrp” tag. This tag lets the parser know that the data contained in this tag represents a list of other objects that are required for this object to be valid. This is a way to check if a word is representing a given concept by ensuring that the sentence the word is in contains the other required concepts. The second tag is “req” this represents an item in a reqgrp. The contents of this tag is the name of the required concept. The tag must also contain at least one attribute called “parent” who's value is the name representing the parent of the required concept. This is necessary as there are some concepts that have the same name but are part of different root concepts, such as color being in the descriptor concept and the value concept. The parent attribute ensures that the appropriate required concept is selected. Figure x shows a sample of XML code and figure y shows the graph that is built from that sample.</w:t>
       </w:r>
     </w:p>
     <w:p>
@@ -24311,49 +23772,7 @@
         <w:rPr>
           <w:rFonts w:cs="Times New Roman"/>
         </w:rPr>
-        <w:t xml:space="preserve">In this situation the objects and people being </w:t>
-      </w:r>
-      <w:proofErr w:type="spellStart"/>
-      <w:r>
-        <w:rPr>
-          <w:rFonts w:cs="Times New Roman"/>
-        </w:rPr>
-        <w:t>reffered</w:t>
-      </w:r>
-      <w:proofErr w:type="spellEnd"/>
-      <w:r>
-        <w:rPr>
-          <w:rFonts w:cs="Times New Roman"/>
-        </w:rPr>
-        <w:t xml:space="preserve"> to are given different titles but there is no problem </w:t>
-      </w:r>
-      <w:proofErr w:type="gramStart"/>
-      <w:r>
-        <w:rPr>
-          <w:rFonts w:cs="Times New Roman"/>
-        </w:rPr>
-        <w:t>issues</w:t>
-      </w:r>
-      <w:proofErr w:type="gramEnd"/>
-      <w:r>
-        <w:rPr>
-          <w:rFonts w:cs="Times New Roman"/>
-        </w:rPr>
-        <w:t xml:space="preserve"> that arise with the communication between individuals as each person is able to infer who </w:t>
-      </w:r>
-      <w:proofErr w:type="spellStart"/>
-      <w:r>
-        <w:rPr>
-          <w:rFonts w:cs="Times New Roman"/>
-        </w:rPr>
-        <w:t>ore</w:t>
-      </w:r>
-      <w:proofErr w:type="spellEnd"/>
-      <w:r>
-        <w:rPr>
-          <w:rFonts w:cs="Times New Roman"/>
-        </w:rPr>
-        <w:t xml:space="preserve"> what the referent is. </w:t>
+        <w:t xml:space="preserve">In this situation the objects and people being reffered to are given different titles but there is no problem issues that arise with the communication between individuals as each person is able to infer who ore what the referent is. </w:t>
       </w:r>
     </w:p>
     <w:p>
@@ -24368,35 +23787,7 @@
           <w:rFonts w:cs="Times New Roman"/>
         </w:rPr>
         <w:tab/>
-        <w:t xml:space="preserve">One way that this human interaction can be explained is through a concept that the researcher was introduced to </w:t>
-      </w:r>
-      <w:proofErr w:type="spellStart"/>
-      <w:r>
-        <w:rPr>
-          <w:rFonts w:cs="Times New Roman"/>
-        </w:rPr>
-        <w:t>calle</w:t>
-      </w:r>
-      <w:proofErr w:type="spellEnd"/>
-      <w:r>
-        <w:rPr>
-          <w:rFonts w:cs="Times New Roman"/>
-        </w:rPr>
-        <w:t xml:space="preserve"> the KLO triad. KLO refers to a collection the interaction between language (L), the object being </w:t>
-      </w:r>
-      <w:proofErr w:type="spellStart"/>
-      <w:r>
-        <w:rPr>
-          <w:rFonts w:cs="Times New Roman"/>
-        </w:rPr>
-        <w:t>reffered</w:t>
-      </w:r>
-      <w:proofErr w:type="spellEnd"/>
-      <w:r>
-        <w:rPr>
-          <w:rFonts w:cs="Times New Roman"/>
-        </w:rPr>
-        <w:t xml:space="preserve"> to (O), and the knowledge base (K) that an organism is using. This concept can be explained using the above example of Bob and Margaret’s conversation. When Bob speaks to Margret he is referring to the object that is now known to be called Sally. Bob needed to use some form of language to express his ideas to Margaret. This is where the knowledge base comes into the process. The knowledge base is a conceptual system where organisms can internalize what</w:t>
+        <w:t>One way that this human interaction can be explained is through a concept that the researcher was introduced to calle the KLO triad. KLO refers to a collection the interaction between language (L), the object being reffered to (O), and the knowledge base (K) that an organism is using. This concept can be explained using the above example of Bob and Margaret’s conversation. When Bob speaks to Margret he is referring to the object that is now known to be called Sally. Bob needed to use some form of language to express his ideas to Margaret. This is where the knowledge base comes into the process. The knowledge base is a conceptual system where organisms can internalize what</w:t>
       </w:r>
       <w:r>
         <w:rPr>
@@ -24414,37 +23805,7 @@
         <w:rPr>
           <w:rFonts w:cs="Times New Roman"/>
         </w:rPr>
-        <w:t xml:space="preserve"> to describe the relationship between Sally, </w:t>
-      </w:r>
-      <w:proofErr w:type="spellStart"/>
-      <w:proofErr w:type="gramStart"/>
-      <w:r>
-        <w:rPr>
-          <w:rFonts w:cs="Times New Roman"/>
-        </w:rPr>
-        <w:t>who’s</w:t>
-      </w:r>
-      <w:proofErr w:type="spellEnd"/>
-      <w:proofErr w:type="gramEnd"/>
-      <w:r>
-        <w:rPr>
-          <w:rFonts w:cs="Times New Roman"/>
-        </w:rPr>
-        <w:t xml:space="preserve"> identity he does not truly know, the most realistic and accurate way his brain can determine to represent this woman who is interacting with Harry is by rationalizing that she must be his wife. This causes the connection between the object that is Sally and the language that describes her as wife. This connection that is made is simply a result of the stimulus that Bob has encountered up </w:t>
-      </w:r>
-      <w:proofErr w:type="spellStart"/>
-      <w:r>
-        <w:rPr>
-          <w:rFonts w:cs="Times New Roman"/>
-        </w:rPr>
-        <w:t>t</w:t>
-      </w:r>
-      <w:proofErr w:type="spellEnd"/>
-      <w:r>
-        <w:rPr>
-          <w:rFonts w:cs="Times New Roman"/>
-        </w:rPr>
-        <w:t xml:space="preserve"> this point in his life. </w:t>
+        <w:t xml:space="preserve"> to describe the relationship between Sally, who’s identity he does not truly know, the most realistic and accurate way his brain can determine to represent this woman who is interacting with Harry is by rationalizing that she must be his wife. This causes the connection between the object that is Sally and the language that describes her as wife. This connection that is made is simply a result of the stimulus that Bob has encountered up t this point in his life. </w:t>
       </w:r>
       <w:r>
         <w:rPr>
@@ -24544,21 +23905,7 @@
           <w:rFonts w:cs="Times New Roman"/>
         </w:rPr>
         <w:tab/>
-        <w:t xml:space="preserve">In this system of KLO triads and referent matching, there are at least two different methods by which the mind can attain new information that can be used to expand its knowledge base. Two of these are intentional learning and extensional learning. Intentional learning is the process used by Bob and Margaret in the example </w:t>
-      </w:r>
-      <w:proofErr w:type="spellStart"/>
-      <w:r>
-        <w:rPr>
-          <w:rFonts w:cs="Times New Roman"/>
-        </w:rPr>
-        <w:t>abouve</w:t>
-      </w:r>
-      <w:proofErr w:type="spellEnd"/>
-      <w:r>
-        <w:rPr>
-          <w:rFonts w:cs="Times New Roman"/>
-        </w:rPr>
-        <w:t>. A concept is learned by attempting to understand the intent of the information portrayed to a person. This requires the learner to already have some data that relates to the concept they are trying to learn. In</w:t>
+        <w:t>In this system of KLO triads and referent matching, there are at least two different methods by which the mind can attain new information that can be used to expand its knowledge base. Two of these are intentional learning and extensional learning. Intentional learning is the process used by Bob and Margaret in the example abouve. A concept is learned by attempting to understand the intent of the information portrayed to a person. This requires the learner to already have some data that relates to the concept they are trying to learn. In</w:t>
       </w:r>
       <w:r>
         <w:rPr>
@@ -24615,35 +23962,33 @@
         <w:rPr>
           <w:rFonts w:cs="Times New Roman"/>
         </w:rPr>
-        <w:t xml:space="preserve">If Margaret were attempting to extensionally inform Bob of the identity of Sally and </w:t>
-      </w:r>
-      <w:proofErr w:type="spellStart"/>
-      <w:r>
-        <w:rPr>
-          <w:rFonts w:cs="Times New Roman"/>
-        </w:rPr>
-        <w:t>hre</w:t>
-      </w:r>
-      <w:proofErr w:type="spellEnd"/>
-      <w:r>
-        <w:rPr>
-          <w:rFonts w:cs="Times New Roman"/>
-        </w:rPr>
-        <w:t xml:space="preserve"> relation to Harry she would have had to point her out among the other people in the room and explicitly say that the woman she was pointing to was named Sally and that she was not Harry’s wife. This type of learning is often seen when someone is attempting to explain what an object is to a young child. They pick up the object </w:t>
-      </w:r>
-      <w:r>
-        <w:rPr>
-          <w:rFonts w:cs="Times New Roman"/>
-        </w:rPr>
-        <w:t>and show it to the child or point at the object and at this same time they explain what the object is called and possibly try to describe what the object is used for and how it works if applicable. Throughout life people continue to learn through a combination of both of these methods. Both methods are also necessary as some complex ideas and concepts cannot be easily inferred from relations with known concepts but also it would be difficult for people if they had to be explained everything in an extensional way throughout their life, if this was the case then knowledge would never be able to expand and the ability for someone to discover a concept that has not yet been discovered would be impossible.</w:t>
+        <w:t xml:space="preserve">If Margaret were attempting to extensionally inform Bob of the identity of Sally and hre relation to Harry she would have had to point her out among the other people in the room and explicitly say that the woman she was pointing to was named Sally and that she was not Harry’s wife. This type of learning is often seen when someone is attempting to explain what an object is to a young child. They pick up the object </w:t>
+      </w:r>
+      <w:r>
+        <w:rPr>
+          <w:rFonts w:cs="Times New Roman"/>
+        </w:rPr>
+        <w:t>and show it to the child or point at the object and at this same time they explain what the object is called and possibly try to describe what the object is used for and how it works if applicable. Throughout life people continue to learn through a combination of both of these methods. Both methods are also necessary as some complex ideas and concepts cannot be easily inferred from relations with known concepts but also it would be difficult for people if they had to be explained everything in an extensional way throughout their life, if this was the case then knowledge would never be able to expand and the ability for someone to discover a concept that has not yet been discovered would</w:t>
+      </w:r>
+      <w:r>
+        <w:rPr>
+          <w:rFonts w:cs="Times New Roman"/>
+        </w:rPr>
+        <w:t xml:space="preserve"> be impossible.</w:t>
+      </w:r>
+      <w:r>
+        <w:rPr>
+          <w:rFonts w:cs="Times New Roman"/>
+        </w:rPr>
+        <w:t xml:space="preserve"> </w:t>
       </w:r>
     </w:p>
     <w:p>
       <w:pPr>
         <w:spacing w:line="480" w:lineRule="auto"/>
-        <w:ind w:firstLine="709"/>
-        <w:rPr>
-          <w:rFonts w:cs="Times New Roman"/>
+        <w:rPr>
+          <w:rFonts w:cs="Times New Roman"/>
+          <w:i/>
         </w:rPr>
       </w:pPr>
     </w:p>
@@ -24659,7 +24004,7 @@
           <w:rFonts w:cs="Times New Roman"/>
           <w:i/>
         </w:rPr>
-        <w:t>Creating Artificial KLO Triads</w:t>
+        <w:t>Artificial KLO</w:t>
       </w:r>
     </w:p>
     <w:p>
@@ -24674,118 +24019,28 @@
           <w:rFonts w:cs="Times New Roman"/>
         </w:rPr>
         <w:tab/>
-        <w:t xml:space="preserve">In order for there to be any form of communication between a human and a robot, there must be a way for the </w:t>
-      </w:r>
-      <w:r>
-        <w:rPr>
-          <w:rFonts w:cs="Times New Roman"/>
-        </w:rPr>
-        <w:t>knowledge bases of the human and the robot relate to each other in some way.</w:t>
-      </w:r>
-    </w:p>
-    <w:p>
-      <w:pPr>
-        <w:spacing w:line="480" w:lineRule="auto"/>
-        <w:rPr>
-          <w:rFonts w:cs="Times New Roman"/>
-        </w:rPr>
-      </w:pPr>
-    </w:p>
-    <w:p>
-      <w:pPr>
-        <w:spacing w:line="480" w:lineRule="auto"/>
-        <w:rPr>
-          <w:rFonts w:cs="Times New Roman"/>
-        </w:rPr>
-      </w:pPr>
-    </w:p>
-    <w:p>
-      <w:pPr>
-        <w:spacing w:line="480" w:lineRule="auto"/>
-        <w:rPr>
-          <w:rFonts w:cs="Times New Roman"/>
-        </w:rPr>
-      </w:pPr>
-    </w:p>
-    <w:p>
-      <w:pPr>
-        <w:spacing w:line="480" w:lineRule="auto"/>
-        <w:rPr>
-          <w:rFonts w:cs="Times New Roman"/>
-        </w:rPr>
-      </w:pPr>
-    </w:p>
-    <w:p>
-      <w:pPr>
-        <w:spacing w:line="480" w:lineRule="auto"/>
-        <w:rPr>
-          <w:rFonts w:cs="Times New Roman"/>
-        </w:rPr>
-      </w:pPr>
-    </w:p>
-    <w:p>
-      <w:pPr>
-        <w:spacing w:line="480" w:lineRule="auto"/>
-        <w:rPr>
-          <w:rFonts w:cs="Times New Roman"/>
-        </w:rPr>
-      </w:pPr>
-    </w:p>
-    <w:p>
-      <w:pPr>
-        <w:spacing w:line="480" w:lineRule="auto"/>
-        <w:rPr>
-          <w:rFonts w:cs="Times New Roman"/>
-        </w:rPr>
-      </w:pPr>
-    </w:p>
-    <w:p>
-      <w:pPr>
-        <w:spacing w:line="480" w:lineRule="auto"/>
-        <w:rPr>
-          <w:rFonts w:cs="Times New Roman"/>
-        </w:rPr>
-      </w:pPr>
-    </w:p>
-    <w:p>
-      <w:pPr>
-        <w:spacing w:line="480" w:lineRule="auto"/>
-        <w:rPr>
-          <w:rFonts w:cs="Times New Roman"/>
-        </w:rPr>
-      </w:pPr>
-    </w:p>
-    <w:p>
-      <w:pPr>
-        <w:spacing w:line="480" w:lineRule="auto"/>
-        <w:rPr>
-          <w:rFonts w:cs="Times New Roman"/>
-        </w:rPr>
-      </w:pPr>
-    </w:p>
-    <w:p>
-      <w:pPr>
-        <w:spacing w:line="480" w:lineRule="auto"/>
-        <w:rPr>
-          <w:rFonts w:cs="Times New Roman"/>
-        </w:rPr>
-      </w:pPr>
-    </w:p>
-    <w:p>
-      <w:pPr>
-        <w:spacing w:line="480" w:lineRule="auto"/>
-        <w:rPr>
-          <w:rFonts w:cs="Times New Roman"/>
-        </w:rPr>
-      </w:pPr>
-    </w:p>
-    <w:p>
-      <w:pPr>
-        <w:spacing w:line="480" w:lineRule="auto"/>
-        <w:rPr>
-          <w:rFonts w:cs="Times New Roman"/>
-        </w:rPr>
-      </w:pPr>
+        <w:t xml:space="preserve">In order to create a robotic system that can communicate with other entities and understand its environment, system must be created that acts in a similar manner to the process of the KLO triad. </w:t>
+      </w:r>
+      <w:r>
+        <w:rPr>
+          <w:rFonts w:cs="Times New Roman"/>
+        </w:rPr>
+        <w:t xml:space="preserve">What this means is that a system must exist where external language inputs </w:t>
+      </w:r>
+      <w:r>
+        <w:rPr>
+          <w:rFonts w:cs="Times New Roman"/>
+        </w:rPr>
+        <w:t xml:space="preserve">and external objects found in </w:t>
+      </w:r>
+      <w:r>
+        <w:rPr>
+          <w:rFonts w:cs="Times New Roman"/>
+        </w:rPr>
+        <w:t>vision can refer to each other.</w:t>
+      </w:r>
+      <w:bookmarkStart w:id="0" w:name="_GoBack"/>
+      <w:bookmarkEnd w:id="0"/>
     </w:p>
     <w:p>
       <w:pPr>
@@ -24803,44 +24058,6 @@
           <w:rFonts w:cs="Times New Roman"/>
         </w:rPr>
       </w:pPr>
-    </w:p>
-    <w:p>
-      <w:pPr>
-        <w:spacing w:line="480" w:lineRule="auto"/>
-        <w:jc w:val="center"/>
-        <w:rPr>
-          <w:rFonts w:cs="Times New Roman"/>
-        </w:rPr>
-      </w:pPr>
-    </w:p>
-    <w:p>
-      <w:pPr>
-        <w:spacing w:line="480" w:lineRule="auto"/>
-        <w:jc w:val="center"/>
-        <w:rPr>
-          <w:rFonts w:cs="Times New Roman"/>
-        </w:rPr>
-      </w:pPr>
-    </w:p>
-    <w:p>
-      <w:pPr>
-        <w:spacing w:line="480" w:lineRule="auto"/>
-        <w:jc w:val="center"/>
-        <w:rPr>
-          <w:rFonts w:cs="Times New Roman"/>
-        </w:rPr>
-      </w:pPr>
-    </w:p>
-    <w:p>
-      <w:pPr>
-        <w:spacing w:line="480" w:lineRule="auto"/>
-        <w:jc w:val="center"/>
-        <w:rPr>
-          <w:rFonts w:cs="Times New Roman"/>
-        </w:rPr>
-      </w:pPr>
-      <w:bookmarkStart w:id="0" w:name="_GoBack"/>
-      <w:bookmarkEnd w:id="0"/>
     </w:p>
     <w:p>
       <w:pPr>
@@ -25044,7 +24261,7 @@
       <w:rPr>
         <w:noProof/>
       </w:rPr>
-      <w:t>38</w:t>
+      <w:t>37</w:t>
     </w:r>
     <w:r>
       <w:fldChar w:fldCharType="end"/>
@@ -25419,6 +24636,7 @@
   <w:style w:type="character" w:default="1" w:styleId="DefaultParagraphFont">
     <w:name w:val="Default Paragraph Font"/>
     <w:uiPriority w:val="1"/>
+    <w:semiHidden/>
     <w:unhideWhenUsed/>
   </w:style>
   <w:style w:type="table" w:default="1" w:styleId="TableNormal">
@@ -26072,6 +25290,7 @@
   <w:style w:type="character" w:default="1" w:styleId="DefaultParagraphFont">
     <w:name w:val="Default Paragraph Font"/>
     <w:uiPriority w:val="1"/>
+    <w:semiHidden/>
     <w:unhideWhenUsed/>
   </w:style>
   <w:style w:type="table" w:default="1" w:styleId="TableNormal">
@@ -26806,7 +26025,7 @@
 </file>
 
 <file path=customXml/itemProps1.xml><?xml version="1.0" encoding="utf-8"?>
-<ds:datastoreItem xmlns:ds="http://schemas.openxmlformats.org/officeDocument/2006/customXml" ds:itemID="{D3C0B7B8-4B08-43EC-ADF8-A48EA4CAD39D}">
+<ds:datastoreItem xmlns:ds="http://schemas.openxmlformats.org/officeDocument/2006/customXml" ds:itemID="{4C495B71-8607-4FB2-A957-113137B6F951}">
   <ds:schemaRefs>
     <ds:schemaRef ds:uri="http://schemas.openxmlformats.org/officeDocument/2006/bibliography"/>
   </ds:schemaRefs>

</xml_diff>